<commit_message>
Regra de negócio(dia que já se passou)
</commit_message>
<xml_diff>
--- a/Modelo_de_Projeto_SAQ.docx
+++ b/Modelo_de_Projeto_SAQ.docx
@@ -928,7 +928,7 @@
               </wp:inline>
             </w:drawing>
           </mc:Choice>
-          <mc:Fallback xmlns:cx="http://schemas.microsoft.com/office/drawing/2014/chartex" xmlns:cx1="http://schemas.microsoft.com/office/drawing/2015/9/8/chartex" xmlns:cx2="http://schemas.microsoft.com/office/drawing/2015/10/21/chartex" xmlns:cx3="http://schemas.microsoft.com/office/drawing/2016/5/9/chartex" xmlns:cx4="http://schemas.microsoft.com/office/drawing/2016/5/10/chartex" xmlns:cx5="http://schemas.microsoft.com/office/drawing/2016/5/11/chartex" xmlns:cx6="http://schemas.microsoft.com/office/drawing/2016/5/12/chartex" xmlns:cx7="http://schemas.microsoft.com/office/drawing/2016/5/13/chartex" xmlns:cx8="http://schemas.microsoft.com/office/drawing/2016/5/14/chartex" xmlns:aink="http://schemas.microsoft.com/office/drawing/2016/ink" xmlns:am3d="http://schemas.microsoft.com/office/drawing/2017/model3d" xmlns:w16cex="http://schemas.microsoft.com/office/word/2018/wordml/cex" xmlns:w16cid="http://schemas.microsoft.com/office/word/2016/wordml/cid" xmlns:w16="http://schemas.microsoft.com/office/word/2018/wordml" xmlns:w16sdtdh="http://schemas.microsoft.com/office/word/2020/wordml/sdtdatahash" xmlns:w16se="http://schemas.microsoft.com/office/word/2015/wordml/symex">
+          <mc:Fallback xmlns:w16se="http://schemas.microsoft.com/office/word/2015/wordml/symex" xmlns:w16sdtdh="http://schemas.microsoft.com/office/word/2020/wordml/sdtdatahash" xmlns:w16="http://schemas.microsoft.com/office/word/2018/wordml" xmlns:w16cid="http://schemas.microsoft.com/office/word/2016/wordml/cid" xmlns:w16cex="http://schemas.microsoft.com/office/word/2018/wordml/cex" xmlns:am3d="http://schemas.microsoft.com/office/drawing/2017/model3d" xmlns:aink="http://schemas.microsoft.com/office/drawing/2016/ink" xmlns:cx8="http://schemas.microsoft.com/office/drawing/2016/5/14/chartex" xmlns:cx7="http://schemas.microsoft.com/office/drawing/2016/5/13/chartex" xmlns:cx6="http://schemas.microsoft.com/office/drawing/2016/5/12/chartex" xmlns:cx5="http://schemas.microsoft.com/office/drawing/2016/5/11/chartex" xmlns:cx4="http://schemas.microsoft.com/office/drawing/2016/5/10/chartex" xmlns:cx3="http://schemas.microsoft.com/office/drawing/2016/5/9/chartex" xmlns:cx2="http://schemas.microsoft.com/office/drawing/2015/10/21/chartex" xmlns:cx1="http://schemas.microsoft.com/office/drawing/2015/9/8/chartex" xmlns:cx="http://schemas.microsoft.com/office/drawing/2014/chartex">
             <w:pict>
               <v:group w14:anchorId="4E03C1B2" id="Group 15293" o:spid="_x0000_s1026" style="width:428.1pt;height:.7pt;mso-position-horizontal-relative:char;mso-position-vertical-relative:line" coordsize="54368,88" o:gfxdata="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">
                 <v:shape id="Shape 17154" o:spid="_x0000_s1027" style="position:absolute;width:54368;height:91;visibility:visible;mso-wrap-style:square;v-text-anchor:top" coordsize="5436870,9144" o:gfxdata="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" path="m,l5436870,r,9144l,9144,,e" fillcolor="black" stroked="f" strokeweight="0">
@@ -1133,7 +1133,7 @@
               </wp:inline>
             </w:drawing>
           </mc:Choice>
-          <mc:Fallback xmlns:cx="http://schemas.microsoft.com/office/drawing/2014/chartex" xmlns:cx1="http://schemas.microsoft.com/office/drawing/2015/9/8/chartex" xmlns:cx2="http://schemas.microsoft.com/office/drawing/2015/10/21/chartex" xmlns:cx3="http://schemas.microsoft.com/office/drawing/2016/5/9/chartex" xmlns:cx4="http://schemas.microsoft.com/office/drawing/2016/5/10/chartex" xmlns:cx5="http://schemas.microsoft.com/office/drawing/2016/5/11/chartex" xmlns:cx6="http://schemas.microsoft.com/office/drawing/2016/5/12/chartex" xmlns:cx7="http://schemas.microsoft.com/office/drawing/2016/5/13/chartex" xmlns:cx8="http://schemas.microsoft.com/office/drawing/2016/5/14/chartex" xmlns:aink="http://schemas.microsoft.com/office/drawing/2016/ink" xmlns:am3d="http://schemas.microsoft.com/office/drawing/2017/model3d" xmlns:w16cex="http://schemas.microsoft.com/office/word/2018/wordml/cex" xmlns:w16cid="http://schemas.microsoft.com/office/word/2016/wordml/cid" xmlns:w16="http://schemas.microsoft.com/office/word/2018/wordml" xmlns:w16sdtdh="http://schemas.microsoft.com/office/word/2020/wordml/sdtdatahash" xmlns:w16se="http://schemas.microsoft.com/office/word/2015/wordml/symex">
+          <mc:Fallback xmlns:w16se="http://schemas.microsoft.com/office/word/2015/wordml/symex" xmlns:w16sdtdh="http://schemas.microsoft.com/office/word/2020/wordml/sdtdatahash" xmlns:w16="http://schemas.microsoft.com/office/word/2018/wordml" xmlns:w16cid="http://schemas.microsoft.com/office/word/2016/wordml/cid" xmlns:w16cex="http://schemas.microsoft.com/office/word/2018/wordml/cex" xmlns:am3d="http://schemas.microsoft.com/office/drawing/2017/model3d" xmlns:aink="http://schemas.microsoft.com/office/drawing/2016/ink" xmlns:cx8="http://schemas.microsoft.com/office/drawing/2016/5/14/chartex" xmlns:cx7="http://schemas.microsoft.com/office/drawing/2016/5/13/chartex" xmlns:cx6="http://schemas.microsoft.com/office/drawing/2016/5/12/chartex" xmlns:cx5="http://schemas.microsoft.com/office/drawing/2016/5/11/chartex" xmlns:cx4="http://schemas.microsoft.com/office/drawing/2016/5/10/chartex" xmlns:cx3="http://schemas.microsoft.com/office/drawing/2016/5/9/chartex" xmlns:cx2="http://schemas.microsoft.com/office/drawing/2015/10/21/chartex" xmlns:cx1="http://schemas.microsoft.com/office/drawing/2015/9/8/chartex" xmlns:cx="http://schemas.microsoft.com/office/drawing/2014/chartex">
             <w:pict>
               <v:group w14:anchorId="228E1D8F" id="Group 15294" o:spid="_x0000_s1026" style="width:428.1pt;height:.7pt;mso-position-horizontal-relative:char;mso-position-vertical-relative:line" coordsize="54368,88" o:gfxdata="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">
                 <v:shape id="Shape 17155" o:spid="_x0000_s1027" style="position:absolute;width:54368;height:91;visibility:visible;mso-wrap-style:square;v-text-anchor:top" coordsize="5436870,9144" o:gfxdata="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" path="m,l5436870,r,9144l,9144,,e" fillcolor="black" stroked="f" strokeweight="0">
@@ -1270,7 +1270,7 @@
               </wp:inline>
             </w:drawing>
           </mc:Choice>
-          <mc:Fallback xmlns:cx="http://schemas.microsoft.com/office/drawing/2014/chartex" xmlns:cx1="http://schemas.microsoft.com/office/drawing/2015/9/8/chartex" xmlns:cx2="http://schemas.microsoft.com/office/drawing/2015/10/21/chartex" xmlns:cx3="http://schemas.microsoft.com/office/drawing/2016/5/9/chartex" xmlns:cx4="http://schemas.microsoft.com/office/drawing/2016/5/10/chartex" xmlns:cx5="http://schemas.microsoft.com/office/drawing/2016/5/11/chartex" xmlns:cx6="http://schemas.microsoft.com/office/drawing/2016/5/12/chartex" xmlns:cx7="http://schemas.microsoft.com/office/drawing/2016/5/13/chartex" xmlns:cx8="http://schemas.microsoft.com/office/drawing/2016/5/14/chartex" xmlns:aink="http://schemas.microsoft.com/office/drawing/2016/ink" xmlns:am3d="http://schemas.microsoft.com/office/drawing/2017/model3d" xmlns:w16cex="http://schemas.microsoft.com/office/word/2018/wordml/cex" xmlns:w16cid="http://schemas.microsoft.com/office/word/2016/wordml/cid" xmlns:w16="http://schemas.microsoft.com/office/word/2018/wordml" xmlns:w16sdtdh="http://schemas.microsoft.com/office/word/2020/wordml/sdtdatahash" xmlns:w16se="http://schemas.microsoft.com/office/word/2015/wordml/symex">
+          <mc:Fallback xmlns:w16se="http://schemas.microsoft.com/office/word/2015/wordml/symex" xmlns:w16sdtdh="http://schemas.microsoft.com/office/word/2020/wordml/sdtdatahash" xmlns:w16="http://schemas.microsoft.com/office/word/2018/wordml" xmlns:w16cid="http://schemas.microsoft.com/office/word/2016/wordml/cid" xmlns:w16cex="http://schemas.microsoft.com/office/word/2018/wordml/cex" xmlns:am3d="http://schemas.microsoft.com/office/drawing/2017/model3d" xmlns:aink="http://schemas.microsoft.com/office/drawing/2016/ink" xmlns:cx8="http://schemas.microsoft.com/office/drawing/2016/5/14/chartex" xmlns:cx7="http://schemas.microsoft.com/office/drawing/2016/5/13/chartex" xmlns:cx6="http://schemas.microsoft.com/office/drawing/2016/5/12/chartex" xmlns:cx5="http://schemas.microsoft.com/office/drawing/2016/5/11/chartex" xmlns:cx4="http://schemas.microsoft.com/office/drawing/2016/5/10/chartex" xmlns:cx3="http://schemas.microsoft.com/office/drawing/2016/5/9/chartex" xmlns:cx2="http://schemas.microsoft.com/office/drawing/2015/10/21/chartex" xmlns:cx1="http://schemas.microsoft.com/office/drawing/2015/9/8/chartex" xmlns:cx="http://schemas.microsoft.com/office/drawing/2014/chartex">
             <w:pict>
               <v:group w14:anchorId="1189D9BE" id="Group 15295" o:spid="_x0000_s1026" style="width:428.1pt;height:.7pt;mso-position-horizontal-relative:char;mso-position-vertical-relative:line" coordsize="54368,88" o:gfxdata="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">
                 <v:shape id="Shape 17156" o:spid="_x0000_s1027" style="position:absolute;width:54368;height:91;visibility:visible;mso-wrap-style:square;v-text-anchor:top" coordsize="5436870,9144" o:gfxdata="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" path="m,l5436870,r,9144l,9144,,e" fillcolor="black" stroked="f" strokeweight="0">
@@ -1400,7 +1400,7 @@
               </wp:inline>
             </w:drawing>
           </mc:Choice>
-          <mc:Fallback xmlns:cx="http://schemas.microsoft.com/office/drawing/2014/chartex" xmlns:cx1="http://schemas.microsoft.com/office/drawing/2015/9/8/chartex" xmlns:cx2="http://schemas.microsoft.com/office/drawing/2015/10/21/chartex" xmlns:cx3="http://schemas.microsoft.com/office/drawing/2016/5/9/chartex" xmlns:cx4="http://schemas.microsoft.com/office/drawing/2016/5/10/chartex" xmlns:cx5="http://schemas.microsoft.com/office/drawing/2016/5/11/chartex" xmlns:cx6="http://schemas.microsoft.com/office/drawing/2016/5/12/chartex" xmlns:cx7="http://schemas.microsoft.com/office/drawing/2016/5/13/chartex" xmlns:cx8="http://schemas.microsoft.com/office/drawing/2016/5/14/chartex" xmlns:aink="http://schemas.microsoft.com/office/drawing/2016/ink" xmlns:am3d="http://schemas.microsoft.com/office/drawing/2017/model3d" xmlns:w16cex="http://schemas.microsoft.com/office/word/2018/wordml/cex" xmlns:w16cid="http://schemas.microsoft.com/office/word/2016/wordml/cid" xmlns:w16="http://schemas.microsoft.com/office/word/2018/wordml" xmlns:w16sdtdh="http://schemas.microsoft.com/office/word/2020/wordml/sdtdatahash" xmlns:w16se="http://schemas.microsoft.com/office/word/2015/wordml/symex">
+          <mc:Fallback xmlns:w16se="http://schemas.microsoft.com/office/word/2015/wordml/symex" xmlns:w16sdtdh="http://schemas.microsoft.com/office/word/2020/wordml/sdtdatahash" xmlns:w16="http://schemas.microsoft.com/office/word/2018/wordml" xmlns:w16cid="http://schemas.microsoft.com/office/word/2016/wordml/cid" xmlns:w16cex="http://schemas.microsoft.com/office/word/2018/wordml/cex" xmlns:am3d="http://schemas.microsoft.com/office/drawing/2017/model3d" xmlns:aink="http://schemas.microsoft.com/office/drawing/2016/ink" xmlns:cx8="http://schemas.microsoft.com/office/drawing/2016/5/14/chartex" xmlns:cx7="http://schemas.microsoft.com/office/drawing/2016/5/13/chartex" xmlns:cx6="http://schemas.microsoft.com/office/drawing/2016/5/12/chartex" xmlns:cx5="http://schemas.microsoft.com/office/drawing/2016/5/11/chartex" xmlns:cx4="http://schemas.microsoft.com/office/drawing/2016/5/10/chartex" xmlns:cx3="http://schemas.microsoft.com/office/drawing/2016/5/9/chartex" xmlns:cx2="http://schemas.microsoft.com/office/drawing/2015/10/21/chartex" xmlns:cx1="http://schemas.microsoft.com/office/drawing/2015/9/8/chartex" xmlns:cx="http://schemas.microsoft.com/office/drawing/2014/chartex">
             <w:pict>
               <v:group w14:anchorId="3CEECA55" id="Group 15296" o:spid="_x0000_s1026" style="width:428.1pt;height:.7pt;mso-position-horizontal-relative:char;mso-position-vertical-relative:line" coordsize="54368,88" o:gfxdata="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">
                 <v:shape id="Shape 17157" o:spid="_x0000_s1027" style="position:absolute;width:54368;height:91;visibility:visible;mso-wrap-style:square;v-text-anchor:top" coordsize="5436870,9144" o:gfxdata="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" path="m,l5436870,r,9144l,9144,,e" fillcolor="black" stroked="f" strokeweight="0">
@@ -1912,7 +1912,7 @@
               </wp:inline>
             </w:drawing>
           </mc:Choice>
-          <mc:Fallback xmlns:cx="http://schemas.microsoft.com/office/drawing/2014/chartex" xmlns:cx1="http://schemas.microsoft.com/office/drawing/2015/9/8/chartex" xmlns:cx2="http://schemas.microsoft.com/office/drawing/2015/10/21/chartex" xmlns:cx3="http://schemas.microsoft.com/office/drawing/2016/5/9/chartex" xmlns:cx4="http://schemas.microsoft.com/office/drawing/2016/5/10/chartex" xmlns:cx5="http://schemas.microsoft.com/office/drawing/2016/5/11/chartex" xmlns:cx6="http://schemas.microsoft.com/office/drawing/2016/5/12/chartex" xmlns:cx7="http://schemas.microsoft.com/office/drawing/2016/5/13/chartex" xmlns:cx8="http://schemas.microsoft.com/office/drawing/2016/5/14/chartex" xmlns:aink="http://schemas.microsoft.com/office/drawing/2016/ink" xmlns:am3d="http://schemas.microsoft.com/office/drawing/2017/model3d" xmlns:w16cex="http://schemas.microsoft.com/office/word/2018/wordml/cex" xmlns:w16cid="http://schemas.microsoft.com/office/word/2016/wordml/cid" xmlns:w16="http://schemas.microsoft.com/office/word/2018/wordml" xmlns:w16sdtdh="http://schemas.microsoft.com/office/word/2020/wordml/sdtdatahash" xmlns:w16se="http://schemas.microsoft.com/office/word/2015/wordml/symex">
+          <mc:Fallback xmlns:w16se="http://schemas.microsoft.com/office/word/2015/wordml/symex" xmlns:w16sdtdh="http://schemas.microsoft.com/office/word/2020/wordml/sdtdatahash" xmlns:w16="http://schemas.microsoft.com/office/word/2018/wordml" xmlns:w16cid="http://schemas.microsoft.com/office/word/2016/wordml/cid" xmlns:w16cex="http://schemas.microsoft.com/office/word/2018/wordml/cex" xmlns:am3d="http://schemas.microsoft.com/office/drawing/2017/model3d" xmlns:aink="http://schemas.microsoft.com/office/drawing/2016/ink" xmlns:cx8="http://schemas.microsoft.com/office/drawing/2016/5/14/chartex" xmlns:cx7="http://schemas.microsoft.com/office/drawing/2016/5/13/chartex" xmlns:cx6="http://schemas.microsoft.com/office/drawing/2016/5/12/chartex" xmlns:cx5="http://schemas.microsoft.com/office/drawing/2016/5/11/chartex" xmlns:cx4="http://schemas.microsoft.com/office/drawing/2016/5/10/chartex" xmlns:cx3="http://schemas.microsoft.com/office/drawing/2016/5/9/chartex" xmlns:cx2="http://schemas.microsoft.com/office/drawing/2015/10/21/chartex" xmlns:cx1="http://schemas.microsoft.com/office/drawing/2015/9/8/chartex" xmlns:cx="http://schemas.microsoft.com/office/drawing/2014/chartex">
             <w:pict>
               <v:group w14:anchorId="0785601B" id="Group 15297" o:spid="_x0000_s1026" style="width:399.15pt;height:.7pt;mso-position-horizontal-relative:char;mso-position-vertical-relative:line" coordsize="50692,88" o:gfxdata="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">
                 <v:shape id="Shape 17158" o:spid="_x0000_s1027" style="position:absolute;width:50692;height:91;visibility:visible;mso-wrap-style:square;v-text-anchor:top" coordsize="5069205,9144" o:gfxdata="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" path="m,l5069205,r,9144l,9144,,e" fillcolor="black" stroked="f" strokeweight="0">
@@ -2049,7 +2049,7 @@
               </wp:inline>
             </w:drawing>
           </mc:Choice>
-          <mc:Fallback xmlns:cx="http://schemas.microsoft.com/office/drawing/2014/chartex" xmlns:cx1="http://schemas.microsoft.com/office/drawing/2015/9/8/chartex" xmlns:cx2="http://schemas.microsoft.com/office/drawing/2015/10/21/chartex" xmlns:cx3="http://schemas.microsoft.com/office/drawing/2016/5/9/chartex" xmlns:cx4="http://schemas.microsoft.com/office/drawing/2016/5/10/chartex" xmlns:cx5="http://schemas.microsoft.com/office/drawing/2016/5/11/chartex" xmlns:cx6="http://schemas.microsoft.com/office/drawing/2016/5/12/chartex" xmlns:cx7="http://schemas.microsoft.com/office/drawing/2016/5/13/chartex" xmlns:cx8="http://schemas.microsoft.com/office/drawing/2016/5/14/chartex" xmlns:aink="http://schemas.microsoft.com/office/drawing/2016/ink" xmlns:am3d="http://schemas.microsoft.com/office/drawing/2017/model3d" xmlns:w16cex="http://schemas.microsoft.com/office/word/2018/wordml/cex" xmlns:w16cid="http://schemas.microsoft.com/office/word/2016/wordml/cid" xmlns:w16="http://schemas.microsoft.com/office/word/2018/wordml" xmlns:w16sdtdh="http://schemas.microsoft.com/office/word/2020/wordml/sdtdatahash" xmlns:w16se="http://schemas.microsoft.com/office/word/2015/wordml/symex">
+          <mc:Fallback xmlns:w16se="http://schemas.microsoft.com/office/word/2015/wordml/symex" xmlns:w16sdtdh="http://schemas.microsoft.com/office/word/2020/wordml/sdtdatahash" xmlns:w16="http://schemas.microsoft.com/office/word/2018/wordml" xmlns:w16cid="http://schemas.microsoft.com/office/word/2016/wordml/cid" xmlns:w16cex="http://schemas.microsoft.com/office/word/2018/wordml/cex" xmlns:am3d="http://schemas.microsoft.com/office/drawing/2017/model3d" xmlns:aink="http://schemas.microsoft.com/office/drawing/2016/ink" xmlns:cx8="http://schemas.microsoft.com/office/drawing/2016/5/14/chartex" xmlns:cx7="http://schemas.microsoft.com/office/drawing/2016/5/13/chartex" xmlns:cx6="http://schemas.microsoft.com/office/drawing/2016/5/12/chartex" xmlns:cx5="http://schemas.microsoft.com/office/drawing/2016/5/11/chartex" xmlns:cx4="http://schemas.microsoft.com/office/drawing/2016/5/10/chartex" xmlns:cx3="http://schemas.microsoft.com/office/drawing/2016/5/9/chartex" xmlns:cx2="http://schemas.microsoft.com/office/drawing/2015/10/21/chartex" xmlns:cx1="http://schemas.microsoft.com/office/drawing/2015/9/8/chartex" xmlns:cx="http://schemas.microsoft.com/office/drawing/2014/chartex">
             <w:pict>
               <v:group w14:anchorId="65737D39" id="Group 15298" o:spid="_x0000_s1026" style="width:399.15pt;height:.7pt;mso-position-horizontal-relative:char;mso-position-vertical-relative:line" coordsize="50692,88" o:gfxdata="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">
                 <v:shape id="Shape 17159" o:spid="_x0000_s1027" style="position:absolute;width:50692;height:91;visibility:visible;mso-wrap-style:square;v-text-anchor:top" coordsize="5069205,9144" o:gfxdata="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" path="m,l5069205,r,9144l,9144,,e" fillcolor="black" stroked="f" strokeweight="0">
@@ -3017,7 +3017,7 @@
               </wp:inline>
             </w:drawing>
           </mc:Choice>
-          <mc:Fallback xmlns:cx="http://schemas.microsoft.com/office/drawing/2014/chartex" xmlns:cx1="http://schemas.microsoft.com/office/drawing/2015/9/8/chartex" xmlns:cx2="http://schemas.microsoft.com/office/drawing/2015/10/21/chartex" xmlns:cx3="http://schemas.microsoft.com/office/drawing/2016/5/9/chartex" xmlns:cx4="http://schemas.microsoft.com/office/drawing/2016/5/10/chartex" xmlns:cx5="http://schemas.microsoft.com/office/drawing/2016/5/11/chartex" xmlns:cx6="http://schemas.microsoft.com/office/drawing/2016/5/12/chartex" xmlns:cx7="http://schemas.microsoft.com/office/drawing/2016/5/13/chartex" xmlns:cx8="http://schemas.microsoft.com/office/drawing/2016/5/14/chartex" xmlns:aink="http://schemas.microsoft.com/office/drawing/2016/ink" xmlns:am3d="http://schemas.microsoft.com/office/drawing/2017/model3d" xmlns:w16cex="http://schemas.microsoft.com/office/word/2018/wordml/cex" xmlns:w16cid="http://schemas.microsoft.com/office/word/2016/wordml/cid" xmlns:w16="http://schemas.microsoft.com/office/word/2018/wordml" xmlns:w16sdtdh="http://schemas.microsoft.com/office/word/2020/wordml/sdtdatahash" xmlns:w16se="http://schemas.microsoft.com/office/word/2015/wordml/symex">
+          <mc:Fallback xmlns:w16se="http://schemas.microsoft.com/office/word/2015/wordml/symex" xmlns:w16sdtdh="http://schemas.microsoft.com/office/word/2020/wordml/sdtdatahash" xmlns:w16="http://schemas.microsoft.com/office/word/2018/wordml" xmlns:w16cid="http://schemas.microsoft.com/office/word/2016/wordml/cid" xmlns:w16cex="http://schemas.microsoft.com/office/word/2018/wordml/cex" xmlns:am3d="http://schemas.microsoft.com/office/drawing/2017/model3d" xmlns:aink="http://schemas.microsoft.com/office/drawing/2016/ink" xmlns:cx8="http://schemas.microsoft.com/office/drawing/2016/5/14/chartex" xmlns:cx7="http://schemas.microsoft.com/office/drawing/2016/5/13/chartex" xmlns:cx6="http://schemas.microsoft.com/office/drawing/2016/5/12/chartex" xmlns:cx5="http://schemas.microsoft.com/office/drawing/2016/5/11/chartex" xmlns:cx4="http://schemas.microsoft.com/office/drawing/2016/5/10/chartex" xmlns:cx3="http://schemas.microsoft.com/office/drawing/2016/5/9/chartex" xmlns:cx2="http://schemas.microsoft.com/office/drawing/2015/10/21/chartex" xmlns:cx1="http://schemas.microsoft.com/office/drawing/2015/9/8/chartex" xmlns:cx="http://schemas.microsoft.com/office/drawing/2014/chartex">
             <w:pict>
               <v:group w14:anchorId="1CCD7194" id="Group 14717" o:spid="_x0000_s1026" style="width:428.1pt;height:.95pt;mso-position-horizontal-relative:char;mso-position-vertical-relative:line" coordsize="54368,120" o:gfxdata="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">
                 <v:shape id="Shape 17160" o:spid="_x0000_s1027" style="position:absolute;width:54368;height:120;visibility:visible;mso-wrap-style:square;v-text-anchor:top" coordsize="5436870,12065" o:gfxdata="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" path="m,l5436870,r,12065l,12065,,e" filled="f" stroked="f" strokeweight="0">
@@ -3882,7 +3882,7 @@
               </wp:inline>
             </w:drawing>
           </mc:Choice>
-          <mc:Fallback xmlns:cx="http://schemas.microsoft.com/office/drawing/2014/chartex" xmlns:cx1="http://schemas.microsoft.com/office/drawing/2015/9/8/chartex" xmlns:cx2="http://schemas.microsoft.com/office/drawing/2015/10/21/chartex" xmlns:cx3="http://schemas.microsoft.com/office/drawing/2016/5/9/chartex" xmlns:cx4="http://schemas.microsoft.com/office/drawing/2016/5/10/chartex" xmlns:cx5="http://schemas.microsoft.com/office/drawing/2016/5/11/chartex" xmlns:cx6="http://schemas.microsoft.com/office/drawing/2016/5/12/chartex" xmlns:cx7="http://schemas.microsoft.com/office/drawing/2016/5/13/chartex" xmlns:cx8="http://schemas.microsoft.com/office/drawing/2016/5/14/chartex" xmlns:aink="http://schemas.microsoft.com/office/drawing/2016/ink" xmlns:am3d="http://schemas.microsoft.com/office/drawing/2017/model3d" xmlns:w16cex="http://schemas.microsoft.com/office/word/2018/wordml/cex" xmlns:w16cid="http://schemas.microsoft.com/office/word/2016/wordml/cid" xmlns:w16="http://schemas.microsoft.com/office/word/2018/wordml" xmlns:w16sdtdh="http://schemas.microsoft.com/office/word/2020/wordml/sdtdatahash" xmlns:w16se="http://schemas.microsoft.com/office/word/2015/wordml/symex">
+          <mc:Fallback xmlns:w16se="http://schemas.microsoft.com/office/word/2015/wordml/symex" xmlns:w16sdtdh="http://schemas.microsoft.com/office/word/2020/wordml/sdtdatahash" xmlns:w16="http://schemas.microsoft.com/office/word/2018/wordml" xmlns:w16cid="http://schemas.microsoft.com/office/word/2016/wordml/cid" xmlns:w16cex="http://schemas.microsoft.com/office/word/2018/wordml/cex" xmlns:am3d="http://schemas.microsoft.com/office/drawing/2017/model3d" xmlns:aink="http://schemas.microsoft.com/office/drawing/2016/ink" xmlns:cx8="http://schemas.microsoft.com/office/drawing/2016/5/14/chartex" xmlns:cx7="http://schemas.microsoft.com/office/drawing/2016/5/13/chartex" xmlns:cx6="http://schemas.microsoft.com/office/drawing/2016/5/12/chartex" xmlns:cx5="http://schemas.microsoft.com/office/drawing/2016/5/11/chartex" xmlns:cx4="http://schemas.microsoft.com/office/drawing/2016/5/10/chartex" xmlns:cx3="http://schemas.microsoft.com/office/drawing/2016/5/9/chartex" xmlns:cx2="http://schemas.microsoft.com/office/drawing/2015/10/21/chartex" xmlns:cx1="http://schemas.microsoft.com/office/drawing/2015/9/8/chartex" xmlns:cx="http://schemas.microsoft.com/office/drawing/2014/chartex">
             <w:pict>
               <v:group w14:anchorId="2BBE1CA1" id="Group 14717" o:spid="_x0000_s1026" style="width:428.1pt;height:.95pt;mso-position-horizontal-relative:char;mso-position-vertical-relative:line" coordsize="54368,120" o:gfxdata="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">
                 <v:shape id="Shape 17160" o:spid="_x0000_s1027" style="position:absolute;width:54368;height:120;visibility:visible;mso-wrap-style:square;v-text-anchor:top" coordsize="5436870,12065" o:gfxdata="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" path="m,l5436870,r,12065l,12065,,e" filled="f" stroked="f" strokeweight="0">
@@ -5821,6 +5821,77 @@
             </w:pPr>
             <w:r>
               <w:t xml:space="preserve">Essencial  </w:t>
+            </w:r>
+          </w:p>
+        </w:tc>
+      </w:tr>
+      <w:tr>
+        <w:trPr>
+          <w:trHeight w:val="1105"/>
+        </w:trPr>
+        <w:tc>
+          <w:tcPr>
+            <w:tcW w:w="1671" w:type="dxa"/>
+            <w:tcBorders>
+              <w:top w:val="single" w:sz="4" w:space="0" w:color="000000"/>
+              <w:left w:val="single" w:sz="4" w:space="0" w:color="000000"/>
+              <w:bottom w:val="single" w:sz="4" w:space="0" w:color="000000"/>
+              <w:right w:val="single" w:sz="4" w:space="0" w:color="000000"/>
+            </w:tcBorders>
+          </w:tcPr>
+          <w:p>
+            <w:r>
+              <w:lastRenderedPageBreak/>
+              <w:t xml:space="preserve">[RN4]  </w:t>
+            </w:r>
+          </w:p>
+        </w:tc>
+        <w:tc>
+          <w:tcPr>
+            <w:tcW w:w="5399" w:type="dxa"/>
+            <w:tcBorders>
+              <w:top w:val="single" w:sz="4" w:space="0" w:color="000000"/>
+              <w:left w:val="single" w:sz="4" w:space="0" w:color="000000"/>
+              <w:bottom w:val="single" w:sz="4" w:space="0" w:color="000000"/>
+              <w:right w:val="single" w:sz="4" w:space="0" w:color="000000"/>
+            </w:tcBorders>
+          </w:tcPr>
+          <w:p>
+            <w:pPr>
+              <w:ind w:left="7" w:right="126"/>
+            </w:pPr>
+            <w:r>
+              <w:t xml:space="preserve">Manter Reserva: A reserva não será realizada se o cliente </w:t>
+            </w:r>
+            <w:r>
+              <w:t xml:space="preserve">solicitar para um dia que já se </w:t>
+            </w:r>
+            <w:r>
+              <w:t>passou.</w:t>
+            </w:r>
+          </w:p>
+        </w:tc>
+        <w:tc>
+          <w:tcPr>
+            <w:tcW w:w="1428" w:type="dxa"/>
+            <w:tcBorders>
+              <w:top w:val="single" w:sz="4" w:space="0" w:color="000000"/>
+              <w:left w:val="single" w:sz="4" w:space="0" w:color="000000"/>
+              <w:bottom w:val="single" w:sz="4" w:space="0" w:color="000000"/>
+              <w:right w:val="single" w:sz="4" w:space="0" w:color="000000"/>
+            </w:tcBorders>
+          </w:tcPr>
+          <w:p>
+            <w:pPr>
+              <w:ind w:left="7"/>
+            </w:pPr>
+            <w:r>
+              <w:t>Importante</w:t>
+            </w:r>
+            <w:bookmarkStart w:id="0" w:name="_GoBack"/>
+            <w:bookmarkEnd w:id="0"/>
+            <w:r>
+              <w:t xml:space="preserve">  </w:t>
             </w:r>
           </w:p>
         </w:tc>
@@ -6026,7 +6097,7 @@
               </wp:inline>
             </w:drawing>
           </mc:Choice>
-          <mc:Fallback xmlns:cx="http://schemas.microsoft.com/office/drawing/2014/chartex" xmlns:cx1="http://schemas.microsoft.com/office/drawing/2015/9/8/chartex" xmlns:cx2="http://schemas.microsoft.com/office/drawing/2015/10/21/chartex" xmlns:cx3="http://schemas.microsoft.com/office/drawing/2016/5/9/chartex" xmlns:cx4="http://schemas.microsoft.com/office/drawing/2016/5/10/chartex" xmlns:cx5="http://schemas.microsoft.com/office/drawing/2016/5/11/chartex" xmlns:cx6="http://schemas.microsoft.com/office/drawing/2016/5/12/chartex" xmlns:cx7="http://schemas.microsoft.com/office/drawing/2016/5/13/chartex" xmlns:cx8="http://schemas.microsoft.com/office/drawing/2016/5/14/chartex" xmlns:aink="http://schemas.microsoft.com/office/drawing/2016/ink" xmlns:am3d="http://schemas.microsoft.com/office/drawing/2017/model3d" xmlns:w16cex="http://schemas.microsoft.com/office/word/2018/wordml/cex" xmlns:w16cid="http://schemas.microsoft.com/office/word/2016/wordml/cid" xmlns:w16="http://schemas.microsoft.com/office/word/2018/wordml" xmlns:w16sdtdh="http://schemas.microsoft.com/office/word/2020/wordml/sdtdatahash" xmlns:w16se="http://schemas.microsoft.com/office/word/2015/wordml/symex">
+          <mc:Fallback xmlns:w16se="http://schemas.microsoft.com/office/word/2015/wordml/symex" xmlns:w16sdtdh="http://schemas.microsoft.com/office/word/2020/wordml/sdtdatahash" xmlns:w16="http://schemas.microsoft.com/office/word/2018/wordml" xmlns:w16cid="http://schemas.microsoft.com/office/word/2016/wordml/cid" xmlns:w16cex="http://schemas.microsoft.com/office/word/2018/wordml/cex" xmlns:am3d="http://schemas.microsoft.com/office/drawing/2017/model3d" xmlns:aink="http://schemas.microsoft.com/office/drawing/2016/ink" xmlns:cx8="http://schemas.microsoft.com/office/drawing/2016/5/14/chartex" xmlns:cx7="http://schemas.microsoft.com/office/drawing/2016/5/13/chartex" xmlns:cx6="http://schemas.microsoft.com/office/drawing/2016/5/12/chartex" xmlns:cx5="http://schemas.microsoft.com/office/drawing/2016/5/11/chartex" xmlns:cx4="http://schemas.microsoft.com/office/drawing/2016/5/10/chartex" xmlns:cx3="http://schemas.microsoft.com/office/drawing/2016/5/9/chartex" xmlns:cx2="http://schemas.microsoft.com/office/drawing/2015/10/21/chartex" xmlns:cx1="http://schemas.microsoft.com/office/drawing/2015/9/8/chartex" xmlns:cx="http://schemas.microsoft.com/office/drawing/2014/chartex">
             <w:pict>
               <v:group w14:anchorId="1E73E2E0" id="Group 14717" o:spid="_x0000_s1026" style="width:428.1pt;height:.95pt;mso-position-horizontal-relative:char;mso-position-vertical-relative:line" coordsize="54368,120" o:gfxdata="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">
                 <v:shape id="Shape 17160" o:spid="_x0000_s1027" style="position:absolute;width:54368;height:120;visibility:visible;mso-wrap-style:square;v-text-anchor:top" coordsize="5436870,12065" o:gfxdata="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" path="m,l5436870,r,12065l,12065,,e" filled="f" stroked="f" strokeweight="0">
@@ -6230,8 +6301,6 @@
             <w:r>
               <w:t xml:space="preserve"> horários para os clientes</w:t>
             </w:r>
-            <w:bookmarkStart w:id="0" w:name="_GoBack"/>
-            <w:bookmarkEnd w:id="0"/>
             <w:r>
               <w:t xml:space="preserve">. </w:t>
             </w:r>
@@ -6446,6 +6515,7 @@
         <w:ind w:left="1821"/>
       </w:pPr>
       <w:r>
+        <w:lastRenderedPageBreak/>
         <w:t>A seguir temos apresentado o diagrama de Caso de Uso:</w:t>
       </w:r>
     </w:p>
@@ -6459,7 +6529,6 @@
         <w:rPr>
           <w:noProof/>
         </w:rPr>
-        <w:lastRenderedPageBreak/>
         <w:drawing>
           <wp:inline distT="0" distB="0" distL="0" distR="0" wp14:anchorId="6C469688" wp14:editId="5C740F87">
             <wp:extent cx="6217226" cy="3530380"/>
@@ -9040,7 +9109,7 @@
               </wp:inline>
             </w:drawing>
           </mc:Choice>
-          <mc:Fallback xmlns:cx="http://schemas.microsoft.com/office/drawing/2014/chartex" xmlns:cx1="http://schemas.microsoft.com/office/drawing/2015/9/8/chartex" xmlns:cx2="http://schemas.microsoft.com/office/drawing/2015/10/21/chartex" xmlns:cx3="http://schemas.microsoft.com/office/drawing/2016/5/9/chartex" xmlns:cx4="http://schemas.microsoft.com/office/drawing/2016/5/10/chartex" xmlns:cx5="http://schemas.microsoft.com/office/drawing/2016/5/11/chartex" xmlns:cx6="http://schemas.microsoft.com/office/drawing/2016/5/12/chartex" xmlns:cx7="http://schemas.microsoft.com/office/drawing/2016/5/13/chartex" xmlns:cx8="http://schemas.microsoft.com/office/drawing/2016/5/14/chartex" xmlns:aink="http://schemas.microsoft.com/office/drawing/2016/ink" xmlns:am3d="http://schemas.microsoft.com/office/drawing/2017/model3d" xmlns:w16cex="http://schemas.microsoft.com/office/word/2018/wordml/cex" xmlns:w16cid="http://schemas.microsoft.com/office/word/2016/wordml/cid" xmlns:w16="http://schemas.microsoft.com/office/word/2018/wordml" xmlns:w16sdtdh="http://schemas.microsoft.com/office/word/2020/wordml/sdtdatahash" xmlns:w16se="http://schemas.microsoft.com/office/word/2015/wordml/symex">
+          <mc:Fallback xmlns:w16se="http://schemas.microsoft.com/office/word/2015/wordml/symex" xmlns:w16sdtdh="http://schemas.microsoft.com/office/word/2020/wordml/sdtdatahash" xmlns:w16="http://schemas.microsoft.com/office/word/2018/wordml" xmlns:w16cid="http://schemas.microsoft.com/office/word/2016/wordml/cid" xmlns:w16cex="http://schemas.microsoft.com/office/word/2018/wordml/cex" xmlns:am3d="http://schemas.microsoft.com/office/drawing/2017/model3d" xmlns:aink="http://schemas.microsoft.com/office/drawing/2016/ink" xmlns:cx8="http://schemas.microsoft.com/office/drawing/2016/5/14/chartex" xmlns:cx7="http://schemas.microsoft.com/office/drawing/2016/5/13/chartex" xmlns:cx6="http://schemas.microsoft.com/office/drawing/2016/5/12/chartex" xmlns:cx5="http://schemas.microsoft.com/office/drawing/2016/5/11/chartex" xmlns:cx4="http://schemas.microsoft.com/office/drawing/2016/5/10/chartex" xmlns:cx3="http://schemas.microsoft.com/office/drawing/2016/5/9/chartex" xmlns:cx2="http://schemas.microsoft.com/office/drawing/2015/10/21/chartex" xmlns:cx1="http://schemas.microsoft.com/office/drawing/2015/9/8/chartex" xmlns:cx="http://schemas.microsoft.com/office/drawing/2014/chartex">
             <w:pict>
               <v:group w14:anchorId="23578E17" id="Group 14717" o:spid="_x0000_s1026" style="width:428.1pt;height:.95pt;mso-position-horizontal-relative:char;mso-position-vertical-relative:line" coordsize="54368,120" o:gfxdata="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">
                 <v:shape id="Shape 17160" o:spid="_x0000_s1027" style="position:absolute;width:54368;height:120;visibility:visible;mso-wrap-style:square;v-text-anchor:top" coordsize="5436870,12065" o:gfxdata="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" path="m,l5436870,r,12065l,12065,,e" filled="f" stroked="f" strokeweight="0">

</xml_diff>